<commit_message>
Add new functions for my web
</commit_message>
<xml_diff>
--- a/manual.docx
+++ b/manual.docx
@@ -263,6 +263,107 @@
     </w:p>
     <w:p/>
     <w:p>
+      <w:r>
+        <w:rPr>
+          <w:rFonts w:hint="eastAsia"/>
+        </w:rPr>
+        <w:t>之後可以使用</w:t>
+      </w:r>
+      <w:r>
+        <w:rPr>
+          <w:rFonts w:hint="eastAsia"/>
+        </w:rPr>
+        <w:t xml:space="preserve"> </w:t>
+      </w:r>
+      <w:proofErr w:type="spellStart"/>
+      <w:r>
+        <w:t>ctrl+shit+c</w:t>
+      </w:r>
+      <w:proofErr w:type="spellEnd"/>
+      <w:r>
+        <w:t xml:space="preserve"> </w:t>
+      </w:r>
+      <w:r>
+        <w:rPr>
+          <w:rFonts w:hint="eastAsia"/>
+        </w:rPr>
+        <w:t>可以叫出色馬</w:t>
+      </w:r>
+    </w:p>
+    <w:p/>
+    <w:p/>
+    <w:p>
+      <w:hyperlink r:id="rId8" w:history="1">
+        <w:r>
+          <w:rPr>
+            <w:rStyle w:val="a3"/>
+          </w:rPr>
+          <w:t>http://getbootstrap.com/getting-started/</w:t>
+        </w:r>
+      </w:hyperlink>
+    </w:p>
+    <w:p>
+      <w:r>
+        <w:rPr>
+          <w:rFonts w:hint="eastAsia"/>
+        </w:rPr>
+        <w:t>就是一些別人建立好的框架，命名成</w:t>
+      </w:r>
+      <w:r>
+        <w:rPr>
+          <w:rFonts w:hint="eastAsia"/>
+        </w:rPr>
+        <w:t>btn.</w:t>
+      </w:r>
+      <w:proofErr w:type="gramStart"/>
+      <w:r>
+        <w:rPr>
+          <w:rFonts w:hint="eastAsia"/>
+        </w:rPr>
+        <w:t>html</w:t>
+      </w:r>
+      <w:proofErr w:type="gramEnd"/>
+    </w:p>
+    <w:p>
+      <w:r>
+        <w:rPr>
+          <w:rFonts w:hint="eastAsia"/>
+        </w:rPr>
+        <w:t>時即可套用</w:t>
+      </w:r>
+    </w:p>
+    <w:p/>
+    <w:p>
+      <w:r>
+        <w:t>I</w:t>
+      </w:r>
+      <w:r>
+        <w:rPr>
+          <w:rFonts w:hint="eastAsia"/>
+        </w:rPr>
+        <w:t xml:space="preserve">con </w:t>
+      </w:r>
+      <w:r>
+        <w:t>bar</w:t>
+      </w:r>
+    </w:p>
+    <w:p>
+      <w:r>
+        <w:rPr>
+          <w:rFonts w:hint="eastAsia"/>
+        </w:rPr>
+        <w:t>三個橫</w:t>
+      </w:r>
+      <w:proofErr w:type="gramStart"/>
+      <w:r>
+        <w:rPr>
+          <w:rFonts w:hint="eastAsia"/>
+        </w:rPr>
+        <w:t>槓</w:t>
+      </w:r>
+      <w:proofErr w:type="gramEnd"/>
+    </w:p>
+    <w:p>
       <w:pPr>
         <w:rPr>
           <w:rFonts w:hint="eastAsia"/>
@@ -272,27 +373,7 @@
         <w:rPr>
           <w:rFonts w:hint="eastAsia"/>
         </w:rPr>
-        <w:t>之後可以使用</w:t>
-      </w:r>
-      <w:r>
-        <w:rPr>
-          <w:rFonts w:hint="eastAsia"/>
-        </w:rPr>
-        <w:t xml:space="preserve"> </w:t>
-      </w:r>
-      <w:proofErr w:type="spellStart"/>
-      <w:r>
-        <w:t>ctrl+shit+c</w:t>
-      </w:r>
-      <w:proofErr w:type="spellEnd"/>
-      <w:r>
-        <w:t xml:space="preserve"> </w:t>
-      </w:r>
-      <w:r>
-        <w:rPr>
-          <w:rFonts w:hint="eastAsia"/>
-        </w:rPr>
-        <w:t>可以叫出色馬</w:t>
+        <w:t>當網頁縮小時，會出現一個按鈕，功能鍵</w:t>
       </w:r>
       <w:bookmarkStart w:id="0" w:name="_GoBack"/>
       <w:bookmarkEnd w:id="0"/>

</xml_diff>